<commit_message>
Actualizando documento de invstigacion
</commit_message>
<xml_diff>
--- a/Documento Investigacion/Hash Tables.docx
+++ b/Documento Investigacion/Hash Tables.docx
@@ -2,6 +2,73 @@
 <file path=word/document.xml><?xml version="1.0" encoding="utf-8"?>
 <w:document xmlns:wpc="http://schemas.microsoft.com/office/word/2010/wordprocessingCanvas" xmlns:mc="http://schemas.openxmlformats.org/markup-compatibility/2006" xmlns:o="urn:schemas-microsoft-com:office:office" xmlns:r="http://schemas.openxmlformats.org/officeDocument/2006/relationships" xmlns:m="http://schemas.openxmlformats.org/officeDocument/2006/math" xmlns:v="urn:schemas-microsoft-com:vml" xmlns:wp14="http://schemas.microsoft.com/office/word/2010/wordprocessingDrawing" xmlns:wp="http://schemas.openxmlformats.org/drawingml/2006/wordprocessingDrawing" xmlns:w10="urn:schemas-microsoft-com:office:word" xmlns:w="http://schemas.openxmlformats.org/wordprocessingml/2006/main" xmlns:w14="http://schemas.microsoft.com/office/word/2010/wordml" xmlns:wpg="http://schemas.microsoft.com/office/word/2010/wordprocessingGroup" xmlns:wpi="http://schemas.microsoft.com/office/word/2010/wordprocessingInk" xmlns:wne="http://schemas.microsoft.com/office/word/2006/wordml" xmlns:wps="http://schemas.microsoft.com/office/word/2010/wordprocessingShape" mc:Ignorable="w14 wp14">
   <w:body>
+    <w:p>
+      <w:pPr>
+        <w:jc w:val="both"/>
+        <w:rPr>
+          <w:rFonts w:ascii="Arial" w:hAnsi="Arial" w:cs="Arial"/>
+          <w:sz w:val="24"/>
+          <w:szCs w:val="24"/>
+        </w:rPr>
+      </w:pPr>
+      <w:r>
+        <w:rPr>
+          <w:rFonts w:ascii="Arial" w:hAnsi="Arial" w:cs="Arial"/>
+          <w:sz w:val="24"/>
+          <w:szCs w:val="24"/>
+        </w:rPr>
+        <w:fldChar w:fldCharType="begin"/>
+      </w:r>
+      <w:r>
+        <w:rPr>
+          <w:rFonts w:ascii="Arial" w:hAnsi="Arial" w:cs="Arial"/>
+          <w:sz w:val="24"/>
+          <w:szCs w:val="24"/>
+        </w:rPr>
+        <w:instrText xml:space="preserve"> HYPERLINK "</w:instrText>
+      </w:r>
+      <w:r>
+        <w:rPr>
+          <w:rFonts w:ascii="Arial" w:hAnsi="Arial" w:cs="Arial"/>
+          <w:sz w:val="24"/>
+          <w:szCs w:val="24"/>
+        </w:rPr>
+        <w:instrText>https://www.youtube.com/watch?v=tjtFkT97Xmc</w:instrText>
+      </w:r>
+      <w:r>
+        <w:rPr>
+          <w:rFonts w:ascii="Arial" w:hAnsi="Arial" w:cs="Arial"/>
+          <w:sz w:val="24"/>
+          <w:szCs w:val="24"/>
+        </w:rPr>
+        <w:instrText xml:space="preserve">" </w:instrText>
+      </w:r>
+      <w:r>
+        <w:rPr>
+          <w:rFonts w:ascii="Arial" w:hAnsi="Arial" w:cs="Arial"/>
+          <w:sz w:val="24"/>
+          <w:szCs w:val="24"/>
+        </w:rPr>
+        <w:fldChar w:fldCharType="separate"/>
+      </w:r>
+      <w:r>
+        <w:rPr>
+          <w:rStyle w:val="Hipervnculo"/>
+          <w:rFonts w:ascii="Arial" w:hAnsi="Arial" w:cs="Arial"/>
+          <w:sz w:val="24"/>
+          <w:szCs w:val="24"/>
+        </w:rPr>
+        <w:t>https://www.youtube.com/watch?v=tjtFkT97Xmc</w:t>
+      </w:r>
+      <w:r>
+        <w:rPr>
+          <w:rFonts w:ascii="Arial" w:hAnsi="Arial" w:cs="Arial"/>
+          <w:sz w:val="24"/>
+          <w:szCs w:val="24"/>
+        </w:rPr>
+        <w:fldChar w:fldCharType="end"/>
+      </w:r>
+    </w:p>
     <w:p>
       <w:pPr>
         <w:jc w:val="both"/>
@@ -302,9 +369,6 @@
         <w:t>La idea esencial de una Tabla Hash es que, en base a los datos de entrada, generamos un código hash, y luego guardar esa pieza de información (datos de entrada) en la posición del arreglo que representa el código hash generado con anterioridad.</w:t>
       </w:r>
     </w:p>
-    <w:p/>
-    <w:p/>
-    <w:p/>
     <w:p/>
     <w:p/>
     <w:p/>
@@ -1796,6 +1860,29 @@
         <w:jc w:val="both"/>
         <w:rPr>
           <w:rFonts w:ascii="Arial" w:hAnsi="Arial" w:cs="Arial"/>
+          <w:b/>
+          <w:sz w:val="24"/>
+          <w:szCs w:val="24"/>
+        </w:rPr>
+      </w:pPr>
+      <w:hyperlink r:id="rId10" w:history="1">
+        <w:r>
+          <w:rPr>
+            <w:rStyle w:val="Hipervnculo"/>
+            <w:rFonts w:ascii="Arial" w:hAnsi="Arial" w:cs="Arial"/>
+            <w:b/>
+            <w:sz w:val="24"/>
+            <w:szCs w:val="24"/>
+          </w:rPr>
+          <w:t>https://blog.varonis.com/the-definitive-guide-to-cryptographic-hash-functions-part-1/</w:t>
+        </w:r>
+      </w:hyperlink>
+    </w:p>
+    <w:p>
+      <w:pPr>
+        <w:jc w:val="both"/>
+        <w:rPr>
+          <w:rFonts w:ascii="Arial" w:hAnsi="Arial" w:cs="Arial"/>
           <w:sz w:val="24"/>
           <w:szCs w:val="24"/>
         </w:rPr>
@@ -1867,7 +1954,7 @@
                     </pic:cNvPicPr>
                   </pic:nvPicPr>
                   <pic:blipFill>
-                    <a:blip r:embed="rId10">
+                    <a:blip r:embed="rId11">
                       <a:extLst>
                         <a:ext uri="{28A0092B-C50C-407E-A947-70E740481C1C}">
                           <a14:useLocalDpi xmlns:a14="http://schemas.microsoft.com/office/drawing/2010/main" val="0"/>
@@ -1941,7 +2028,7 @@
                     </pic:cNvPicPr>
                   </pic:nvPicPr>
                   <pic:blipFill>
-                    <a:blip r:embed="rId11">
+                    <a:blip r:embed="rId12">
                       <a:extLst>
                         <a:ext uri="{28A0092B-C50C-407E-A947-70E740481C1C}">
                           <a14:useLocalDpi xmlns:a14="http://schemas.microsoft.com/office/drawing/2010/main" val="0"/>
@@ -1996,7 +2083,7 @@
           <w:sz w:val="24"/>
           <w:szCs w:val="24"/>
         </w:rPr>
-        <w:t xml:space="preserve">números de tarjeta de crédito, etc. Si la información se guarda en la tabla en texto plano, esto implica un gran riesgo para la seguridad de los usuarios ya que, en caso de ser robada la información de la tabla, esta tabla se encuentra en un lenguaje </w:t>
+        <w:t xml:space="preserve">números de </w:t>
       </w:r>
       <w:r>
         <w:rPr>
@@ -2005,7 +2092,7 @@
           <w:szCs w:val="24"/>
         </w:rPr>
         <w:lastRenderedPageBreak/>
-        <w:t>visible para el atacante, lo que implica que, con facilidad podría saber las contraseñas originales sin ningún problema ya que son legibles para los humanos. En base a esta problemática surgen las funciones has</w:t>
+        <w:t>tarjeta de crédito, etc. Si la información se guarda en la tabla en texto plano, esto implica un gran riesgo para la seguridad de los usuarios ya que, en caso de ser robada la información de la tabla, esta tabla se encuentra en un lenguaje visible para el atacante, lo que implica que, con facilidad podría saber las contraseñas originales sin ningún problema ya que son legibles para los humanos. En base a esta problemática surgen las funciones has</w:t>
       </w:r>
       <w:r>
         <w:rPr>
@@ -2432,7 +2519,6 @@
           <w:sz w:val="24"/>
           <w:szCs w:val="24"/>
         </w:rPr>
-        <w:lastRenderedPageBreak/>
         <w:t xml:space="preserve">Ahora John, percatándose de su error y la alerta de Facebook de que la contraseña era </w:t>
       </w:r>
       <w:r>
@@ -2662,16 +2748,637 @@
           <w:rFonts w:ascii="Arial" w:hAnsi="Arial" w:cs="Arial"/>
         </w:rPr>
       </w:pPr>
+    </w:p>
+    <w:p>
+      <w:pPr>
+        <w:jc w:val="both"/>
+        <w:rPr>
+          <w:rFonts w:ascii="Arial" w:hAnsi="Arial" w:cs="Arial"/>
+          <w:b/>
+          <w:sz w:val="24"/>
+        </w:rPr>
+      </w:pPr>
+      <w:r>
+        <w:rPr>
+          <w:rFonts w:ascii="Arial" w:hAnsi="Arial" w:cs="Arial"/>
+          <w:b/>
+          <w:sz w:val="24"/>
+        </w:rPr>
+        <w:t>Integridad de los datos</w:t>
+      </w:r>
+    </w:p>
+    <w:p>
+      <w:pPr>
+        <w:jc w:val="both"/>
+        <w:rPr>
+          <w:rFonts w:ascii="Arial" w:hAnsi="Arial" w:cs="Arial"/>
+          <w:b/>
+          <w:sz w:val="24"/>
+        </w:rPr>
+      </w:pPr>
+      <w:hyperlink r:id="rId13" w:history="1">
+        <w:r>
+          <w:rPr>
+            <w:rStyle w:val="Hipervnculo"/>
+            <w:rFonts w:ascii="Arial" w:hAnsi="Arial" w:cs="Arial"/>
+            <w:b/>
+            <w:sz w:val="24"/>
+          </w:rPr>
+          <w:t>https://msdn.microsoft.com/en-us/library/f9ax34y5(v=vs.110).aspx</w:t>
+        </w:r>
+      </w:hyperlink>
+    </w:p>
+    <w:p>
+      <w:pPr>
+        <w:jc w:val="both"/>
+        <w:rPr>
+          <w:rFonts w:ascii="Arial" w:hAnsi="Arial" w:cs="Arial"/>
+          <w:b/>
+          <w:sz w:val="24"/>
+        </w:rPr>
+      </w:pPr>
+      <w:hyperlink r:id="rId14" w:history="1">
+        <w:r>
+          <w:rPr>
+            <w:rStyle w:val="Hipervnculo"/>
+            <w:rFonts w:ascii="Arial" w:hAnsi="Arial" w:cs="Arial"/>
+            <w:b/>
+            <w:sz w:val="24"/>
+          </w:rPr>
+          <w:t>http://www.makeuseof.com/tag/md5-hash-stuff-means-technology-explained/</w:t>
+        </w:r>
+      </w:hyperlink>
+    </w:p>
+    <w:p>
+      <w:pPr>
+        <w:jc w:val="both"/>
+        <w:rPr>
+          <w:rFonts w:ascii="Arial" w:hAnsi="Arial" w:cs="Arial"/>
+          <w:b/>
+          <w:sz w:val="24"/>
+        </w:rPr>
+      </w:pPr>
+      <w:hyperlink r:id="rId15" w:history="1">
+        <w:r>
+          <w:rPr>
+            <w:rStyle w:val="Hipervnculo"/>
+            <w:rFonts w:ascii="Arial" w:hAnsi="Arial" w:cs="Arial"/>
+            <w:b/>
+            <w:sz w:val="24"/>
+          </w:rPr>
+          <w:t>http://www.guidingtech.com/9800/what-is-md5-checksum-how-to-verify-it/</w:t>
+        </w:r>
+      </w:hyperlink>
+    </w:p>
+    <w:p>
+      <w:pPr>
+        <w:jc w:val="both"/>
+        <w:rPr>
+          <w:rFonts w:ascii="Arial" w:hAnsi="Arial" w:cs="Arial"/>
+          <w:sz w:val="24"/>
+        </w:rPr>
+      </w:pPr>
+      <w:r>
+        <w:rPr>
+          <w:rFonts w:ascii="Arial" w:hAnsi="Arial" w:cs="Arial"/>
+          <w:sz w:val="24"/>
+        </w:rPr>
+        <w:t xml:space="preserve">Integridad de los datos se refiere a la precisión y consistencia (validez) de los datos a través de su ciclo de vida de uso. La integridad de los datos puede ser comprometida a través de muchas maneras, ya sea por errores de hardware, errores de software, </w:t>
+      </w:r>
+      <w:r>
+        <w:rPr>
+          <w:rFonts w:ascii="Arial" w:hAnsi="Arial" w:cs="Arial"/>
+          <w:sz w:val="24"/>
+        </w:rPr>
+        <w:t>actividades maliciosas, o problemas en el envío de la información a través de redes/Internet</w:t>
+      </w:r>
+      <w:r>
+        <w:rPr>
+          <w:rFonts w:ascii="Arial" w:hAnsi="Arial" w:cs="Arial"/>
+          <w:sz w:val="24"/>
+        </w:rPr>
+        <w:t>, siendo el caso de interés para esta investigación, el último problema antes mencionado</w:t>
+      </w:r>
+      <w:r>
+        <w:rPr>
+          <w:rFonts w:ascii="Arial" w:hAnsi="Arial" w:cs="Arial"/>
+          <w:sz w:val="24"/>
+        </w:rPr>
+        <w:t>.</w:t>
+      </w:r>
+    </w:p>
+    <w:p>
+      <w:pPr>
+        <w:jc w:val="both"/>
+        <w:rPr>
+          <w:rFonts w:ascii="Arial" w:hAnsi="Arial" w:cs="Arial"/>
+          <w:sz w:val="24"/>
+        </w:rPr>
+      </w:pPr>
+      <w:r>
+        <w:rPr>
+          <w:rFonts w:ascii="Arial" w:hAnsi="Arial" w:cs="Arial"/>
+          <w:sz w:val="24"/>
+        </w:rPr>
+        <w:t xml:space="preserve"> </w:t>
+      </w:r>
+    </w:p>
+    <w:p>
+      <w:pPr>
+        <w:jc w:val="both"/>
+        <w:rPr>
+          <w:rFonts w:ascii="Arial" w:hAnsi="Arial" w:cs="Arial"/>
+          <w:sz w:val="24"/>
+        </w:rPr>
+      </w:pPr>
       <w:bookmarkStart w:id="0" w:name="_GoBack"/>
       <w:bookmarkEnd w:id="0"/>
-    </w:p>
-    <w:p>
-      <w:pPr>
-        <w:jc w:val="both"/>
-        <w:rPr>
-          <w:rFonts w:ascii="Arial" w:hAnsi="Arial" w:cs="Arial"/>
-        </w:rPr>
-      </w:pPr>
+      <w:r>
+        <w:rPr>
+          <w:rFonts w:ascii="Arial" w:hAnsi="Arial" w:cs="Arial"/>
+          <w:sz w:val="24"/>
+        </w:rPr>
+        <w:lastRenderedPageBreak/>
+        <w:t>¿Cómo asegurar la integridad de los datos en el envío de información?</w:t>
+      </w:r>
+    </w:p>
+    <w:p>
+      <w:pPr>
+        <w:jc w:val="both"/>
+        <w:rPr>
+          <w:rFonts w:ascii="Arial" w:hAnsi="Arial" w:cs="Arial"/>
+          <w:sz w:val="24"/>
+        </w:rPr>
+      </w:pPr>
+      <w:r>
+        <w:rPr>
+          <w:rFonts w:ascii="Arial" w:hAnsi="Arial" w:cs="Arial"/>
+          <w:sz w:val="24"/>
+        </w:rPr>
+        <w:t>Cada vez que un usuario envía un archivo a través de una red o Internet, puede que la otra persona con el mismo archivo que el usuario original envió, existiendo la posibilidad de corrupción en los datos.</w:t>
+      </w:r>
+    </w:p>
+    <w:p>
+      <w:pPr>
+        <w:jc w:val="both"/>
+        <w:rPr>
+          <w:rFonts w:ascii="Arial" w:hAnsi="Arial" w:cs="Arial"/>
+          <w:sz w:val="24"/>
+        </w:rPr>
+      </w:pPr>
+      <w:r>
+        <w:rPr>
+          <w:rFonts w:ascii="Arial" w:hAnsi="Arial" w:cs="Arial"/>
+          <w:sz w:val="24"/>
+        </w:rPr>
+        <w:t>Las funciones hash criptográficas juegan un rol importante en asegurar la integridad de los datos que posee un archivo</w:t>
+      </w:r>
+      <w:r>
+        <w:rPr>
+          <w:rFonts w:ascii="Arial" w:hAnsi="Arial" w:cs="Arial"/>
+          <w:sz w:val="24"/>
+        </w:rPr>
+        <w:t xml:space="preserve">, basándose en la idea de que, dos archivos que no sean exactamente iguales no pueden tener el mismo valor hash generado por una función de este tipo. Supóngase que </w:t>
+      </w:r>
+      <w:r>
+        <w:rPr>
+          <w:rFonts w:ascii="Arial" w:hAnsi="Arial" w:cs="Arial"/>
+          <w:sz w:val="24"/>
+        </w:rPr>
+        <w:t xml:space="preserve"> </w:t>
+      </w:r>
+      <w:r>
+        <w:rPr>
+          <w:rFonts w:ascii="Arial" w:hAnsi="Arial" w:cs="Arial"/>
+          <w:sz w:val="24"/>
+        </w:rPr>
+        <w:t>se desea enviar la siguiente imagen a través de internet a un cliente:</w:t>
+      </w:r>
+    </w:p>
+    <w:p>
+      <w:pPr>
+        <w:jc w:val="both"/>
+        <w:rPr>
+          <w:rFonts w:ascii="Arial" w:hAnsi="Arial" w:cs="Arial"/>
+          <w:sz w:val="24"/>
+        </w:rPr>
+      </w:pPr>
+      <w:r>
+        <w:rPr>
+          <w:noProof/>
+          <w:lang w:eastAsia="es-ES"/>
+        </w:rPr>
+        <w:drawing>
+          <wp:inline distT="0" distB="0" distL="0" distR="0">
+            <wp:extent cx="5400040" cy="3602429"/>
+            <wp:effectExtent l="0" t="0" r="0" b="0"/>
+            <wp:docPr id="7" name="Imagen 7" descr="fingerprints"/>
+            <wp:cNvGraphicFramePr>
+              <a:graphicFrameLocks xmlns:a="http://schemas.openxmlformats.org/drawingml/2006/main" noChangeAspect="1"/>
+            </wp:cNvGraphicFramePr>
+            <a:graphic xmlns:a="http://schemas.openxmlformats.org/drawingml/2006/main">
+              <a:graphicData uri="http://schemas.openxmlformats.org/drawingml/2006/picture">
+                <pic:pic xmlns:pic="http://schemas.openxmlformats.org/drawingml/2006/picture">
+                  <pic:nvPicPr>
+                    <pic:cNvPr id="0" name="Picture 1" descr="fingerprints"/>
+                    <pic:cNvPicPr>
+                      <a:picLocks noChangeAspect="1" noChangeArrowheads="1"/>
+                    </pic:cNvPicPr>
+                  </pic:nvPicPr>
+                  <pic:blipFill>
+                    <a:blip r:embed="rId16">
+                      <a:extLst>
+                        <a:ext uri="{28A0092B-C50C-407E-A947-70E740481C1C}">
+                          <a14:useLocalDpi xmlns:a14="http://schemas.microsoft.com/office/drawing/2010/main" val="0"/>
+                        </a:ext>
+                      </a:extLst>
+                    </a:blip>
+                    <a:srcRect/>
+                    <a:stretch>
+                      <a:fillRect/>
+                    </a:stretch>
+                  </pic:blipFill>
+                  <pic:spPr bwMode="auto">
+                    <a:xfrm>
+                      <a:off x="0" y="0"/>
+                      <a:ext cx="5400040" cy="3602429"/>
+                    </a:xfrm>
+                    <a:prstGeom prst="rect">
+                      <a:avLst/>
+                    </a:prstGeom>
+                    <a:noFill/>
+                    <a:ln>
+                      <a:noFill/>
+                    </a:ln>
+                  </pic:spPr>
+                </pic:pic>
+              </a:graphicData>
+            </a:graphic>
+          </wp:inline>
+        </w:drawing>
+      </w:r>
+    </w:p>
+    <w:p>
+      <w:pPr>
+        <w:jc w:val="both"/>
+        <w:rPr>
+          <w:rFonts w:ascii="Arial" w:hAnsi="Arial" w:cs="Arial"/>
+          <w:sz w:val="24"/>
+        </w:rPr>
+      </w:pPr>
+      <w:r>
+        <w:rPr>
+          <w:rFonts w:ascii="Arial" w:hAnsi="Arial" w:cs="Arial"/>
+          <w:sz w:val="24"/>
+        </w:rPr>
+        <w:t xml:space="preserve">Basándose en el hecho que, las funciones hash, dado datos de entrada, generan un número o cadena de caracteres asociada a esa entrada, se puede usar las funciones hash criptográficas como “huellas digitales” que nos permitan verificar la integridad de un archivo enviado, sabiendo </w:t>
+      </w:r>
+      <w:r>
+        <w:rPr>
+          <w:rFonts w:ascii="Arial" w:hAnsi="Arial" w:cs="Arial"/>
+          <w:sz w:val="24"/>
+        </w:rPr>
+        <w:t xml:space="preserve">el hash adjunto de ese archivo, tomando como ejemplo la imagen anterior, </w:t>
+      </w:r>
+      <w:r>
+        <w:rPr>
+          <w:rFonts w:ascii="Arial" w:hAnsi="Arial" w:cs="Arial"/>
+          <w:sz w:val="24"/>
+        </w:rPr>
+        <w:t>si los datos que conforman la imagen fuesen enviados</w:t>
+      </w:r>
+      <w:r>
+        <w:rPr>
+          <w:rFonts w:ascii="Arial" w:hAnsi="Arial" w:cs="Arial"/>
+          <w:sz w:val="24"/>
+        </w:rPr>
+        <w:t xml:space="preserve"> a</w:t>
+      </w:r>
+      <w:r>
+        <w:rPr>
+          <w:rFonts w:ascii="Arial" w:hAnsi="Arial" w:cs="Arial"/>
+          <w:sz w:val="24"/>
+        </w:rPr>
+        <w:t xml:space="preserve"> la función, generaría el siguiente valor:</w:t>
+      </w:r>
+    </w:p>
+    <w:p>
+      <w:pPr>
+        <w:jc w:val="center"/>
+        <w:rPr>
+          <w:rFonts w:ascii="Arial" w:hAnsi="Arial" w:cs="Arial"/>
+          <w:b/>
+          <w:sz w:val="24"/>
+        </w:rPr>
+      </w:pPr>
+      <w:r>
+        <w:rPr>
+          <w:rFonts w:ascii="Arial" w:hAnsi="Arial" w:cs="Arial"/>
+          <w:b/>
+          <w:sz w:val="24"/>
+        </w:rPr>
+        <w:t>5eb63bbbe01eeed093cb22bb8f5acdc3</w:t>
+      </w:r>
+    </w:p>
+    <w:p>
+      <w:pPr>
+        <w:jc w:val="both"/>
+        <w:rPr>
+          <w:rFonts w:ascii="Arial" w:hAnsi="Arial" w:cs="Arial"/>
+          <w:sz w:val="24"/>
+        </w:rPr>
+      </w:pPr>
+      <w:r>
+        <w:rPr>
+          <w:rFonts w:ascii="Arial" w:hAnsi="Arial" w:cs="Arial"/>
+          <w:sz w:val="24"/>
+        </w:rPr>
+        <w:t>La imagen anterior es enviada al usuario final como también el hash asociado a esa imagen para futura verificación de integridad, pero por motivos externos al momento de transmitir la imagen al usuario, este termina con el siguiente archivo:</w:t>
+      </w:r>
+    </w:p>
+    <w:p>
+      <w:pPr>
+        <w:jc w:val="center"/>
+        <w:rPr>
+          <w:rFonts w:ascii="Arial" w:hAnsi="Arial" w:cs="Arial"/>
+          <w:sz w:val="24"/>
+        </w:rPr>
+      </w:pPr>
+      <w:r>
+        <w:rPr>
+          <w:noProof/>
+          <w:lang w:eastAsia="es-ES"/>
+        </w:rPr>
+        <w:lastRenderedPageBreak/>
+        <w:drawing>
+          <wp:inline distT="0" distB="0" distL="0" distR="0">
+            <wp:extent cx="3816623" cy="1526650"/>
+            <wp:effectExtent l="0" t="0" r="0" b="0"/>
+            <wp:docPr id="8" name="Imagen 8" descr="Resultado de imagen de fingerprint wallpaper"/>
+            <wp:cNvGraphicFramePr>
+              <a:graphicFrameLocks xmlns:a="http://schemas.openxmlformats.org/drawingml/2006/main" noChangeAspect="1"/>
+            </wp:cNvGraphicFramePr>
+            <a:graphic xmlns:a="http://schemas.openxmlformats.org/drawingml/2006/main">
+              <a:graphicData uri="http://schemas.openxmlformats.org/drawingml/2006/picture">
+                <pic:pic xmlns:pic="http://schemas.openxmlformats.org/drawingml/2006/picture">
+                  <pic:nvPicPr>
+                    <pic:cNvPr id="0" name="Picture 3" descr="Resultado de imagen de fingerprint wallpaper"/>
+                    <pic:cNvPicPr>
+                      <a:picLocks noChangeAspect="1" noChangeArrowheads="1"/>
+                    </pic:cNvPicPr>
+                  </pic:nvPicPr>
+                  <pic:blipFill>
+                    <a:blip r:embed="rId17" cstate="print">
+                      <a:extLst>
+                        <a:ext uri="{28A0092B-C50C-407E-A947-70E740481C1C}">
+                          <a14:useLocalDpi xmlns:a14="http://schemas.microsoft.com/office/drawing/2010/main" val="0"/>
+                        </a:ext>
+                      </a:extLst>
+                    </a:blip>
+                    <a:srcRect/>
+                    <a:stretch>
+                      <a:fillRect/>
+                    </a:stretch>
+                  </pic:blipFill>
+                  <pic:spPr bwMode="auto">
+                    <a:xfrm>
+                      <a:off x="0" y="0"/>
+                      <a:ext cx="3823035" cy="1529215"/>
+                    </a:xfrm>
+                    <a:prstGeom prst="rect">
+                      <a:avLst/>
+                    </a:prstGeom>
+                    <a:noFill/>
+                    <a:ln>
+                      <a:noFill/>
+                    </a:ln>
+                  </pic:spPr>
+                </pic:pic>
+              </a:graphicData>
+            </a:graphic>
+          </wp:inline>
+        </w:drawing>
+      </w:r>
+    </w:p>
+    <w:p>
+      <w:pPr>
+        <w:jc w:val="both"/>
+        <w:rPr>
+          <w:rFonts w:ascii="Arial" w:hAnsi="Arial" w:cs="Arial"/>
+          <w:sz w:val="24"/>
+        </w:rPr>
+      </w:pPr>
+      <w:r>
+        <w:rPr>
+          <w:rFonts w:ascii="Arial" w:hAnsi="Arial" w:cs="Arial"/>
+          <w:sz w:val="24"/>
+        </w:rPr>
+        <w:t>Entonces, el usuario final</w:t>
+      </w:r>
+      <w:r>
+        <w:rPr>
+          <w:rFonts w:ascii="Arial" w:hAnsi="Arial" w:cs="Arial"/>
+          <w:sz w:val="24"/>
+        </w:rPr>
+        <w:t>, por medio del hash enviado junto a esa imagen,</w:t>
+      </w:r>
+      <w:r>
+        <w:rPr>
+          <w:rFonts w:ascii="Arial" w:hAnsi="Arial" w:cs="Arial"/>
+          <w:sz w:val="24"/>
+        </w:rPr>
+        <w:t xml:space="preserve"> procede a verificar si el archivo enviado  </w:t>
+      </w:r>
+      <w:r>
+        <w:rPr>
+          <w:rFonts w:ascii="Arial" w:hAnsi="Arial" w:cs="Arial"/>
+          <w:sz w:val="24"/>
+        </w:rPr>
+        <w:t>es exactamente el mismo que fue enviado por medio de una función hash que reciba como entrada los datos que conforman la imagen recibida, y descubre que el valor generado es el siguiente:</w:t>
+      </w:r>
+    </w:p>
+    <w:p>
+      <w:pPr>
+        <w:jc w:val="center"/>
+        <w:rPr>
+          <w:rFonts w:ascii="Arial" w:hAnsi="Arial" w:cs="Arial"/>
+          <w:b/>
+          <w:sz w:val="24"/>
+        </w:rPr>
+      </w:pPr>
+      <w:r>
+        <w:rPr>
+          <w:rFonts w:ascii="Arial" w:hAnsi="Arial" w:cs="Arial"/>
+          <w:b/>
+          <w:sz w:val="24"/>
+        </w:rPr>
+        <w:t>258fc86eae1446507da87a5d8abde1c4</w:t>
+      </w:r>
+    </w:p>
+    <w:p>
+      <w:pPr>
+        <w:rPr>
+          <w:rFonts w:ascii="Arial" w:hAnsi="Arial" w:cs="Arial"/>
+          <w:sz w:val="24"/>
+        </w:rPr>
+      </w:pPr>
+      <w:r>
+        <w:rPr>
+          <w:rFonts w:ascii="Arial" w:hAnsi="Arial" w:cs="Arial"/>
+          <w:sz w:val="24"/>
+        </w:rPr>
+        <w:t>Al ser comparado con el hash enviado, se comprueba que ambos hash no son iguales, lo que significa que, la imagen recibida no es la misma que la enviada:</w:t>
+      </w:r>
+    </w:p>
+    <w:p>
+      <w:pPr>
+        <w:jc w:val="center"/>
+        <w:rPr>
+          <w:rFonts w:ascii="Arial" w:hAnsi="Arial" w:cs="Arial"/>
+          <w:b/>
+        </w:rPr>
+      </w:pPr>
+      <w:r>
+        <w:rPr>
+          <w:rFonts w:ascii="Arial" w:hAnsi="Arial" w:cs="Arial"/>
+          <w:b/>
+        </w:rPr>
+        <w:t>5eb63bbbe01eeed093cb22bb8f5acdc3</w:t>
+      </w:r>
+      <w:r>
+        <w:rPr>
+          <w:rFonts w:ascii="Arial" w:hAnsi="Arial" w:cs="Arial"/>
+          <w:b/>
+        </w:rPr>
+        <w:t xml:space="preserve"> </w:t>
+      </w:r>
+      <w:proofErr w:type="gramStart"/>
+      <w:r>
+        <w:rPr>
+          <w:rFonts w:ascii="Arial" w:hAnsi="Arial" w:cs="Arial"/>
+          <w:b/>
+        </w:rPr>
+        <w:t>¡</w:t>
+      </w:r>
+      <w:proofErr w:type="gramEnd"/>
+      <w:r>
+        <w:rPr>
+          <w:rFonts w:ascii="Arial" w:hAnsi="Arial" w:cs="Arial"/>
+          <w:b/>
+        </w:rPr>
+        <w:t xml:space="preserve">= </w:t>
+      </w:r>
+      <w:r>
+        <w:rPr>
+          <w:rFonts w:ascii="Arial" w:hAnsi="Arial" w:cs="Arial"/>
+          <w:b/>
+        </w:rPr>
+        <w:t>258fc86eae1446507da87a5d8abde1c4</w:t>
+      </w:r>
+    </w:p>
+    <w:p>
+      <w:pPr>
+        <w:rPr>
+          <w:rFonts w:ascii="Arial" w:hAnsi="Arial" w:cs="Arial"/>
+          <w:sz w:val="24"/>
+        </w:rPr>
+      </w:pPr>
+      <w:r>
+        <w:rPr>
+          <w:rFonts w:ascii="Arial" w:hAnsi="Arial" w:cs="Arial"/>
+          <w:sz w:val="24"/>
+        </w:rPr>
+        <w:t>Comprobándose de este modo que, una función hash criptográfica puede servir como medio de seguridad que nos permita:</w:t>
+      </w:r>
+    </w:p>
+    <w:p>
+      <w:pPr>
+        <w:pStyle w:val="Prrafodelista"/>
+        <w:numPr>
+          <w:ilvl w:val="0"/>
+          <w:numId w:val="1"/>
+        </w:numPr>
+        <w:jc w:val="both"/>
+        <w:rPr>
+          <w:rFonts w:ascii="Arial" w:hAnsi="Arial" w:cs="Arial"/>
+          <w:sz w:val="24"/>
+        </w:rPr>
+      </w:pPr>
+      <w:r>
+        <w:rPr>
+          <w:rFonts w:ascii="Arial" w:hAnsi="Arial" w:cs="Arial"/>
+          <w:sz w:val="24"/>
+        </w:rPr>
+        <w:t xml:space="preserve">Verificar si los archivos enviados a través de una red han llegado a su destino </w:t>
+      </w:r>
+      <w:r>
+        <w:rPr>
+          <w:rFonts w:ascii="Arial" w:hAnsi="Arial" w:cs="Arial"/>
+          <w:sz w:val="24"/>
+        </w:rPr>
+        <w:t>sin ser comprometidos o modificados en todo el trayecto recorrido hacia su destino</w:t>
+      </w:r>
+    </w:p>
+    <w:p>
+      <w:pPr>
+        <w:pStyle w:val="Prrafodelista"/>
+        <w:jc w:val="both"/>
+        <w:rPr>
+          <w:rFonts w:ascii="Arial" w:hAnsi="Arial" w:cs="Arial"/>
+          <w:sz w:val="24"/>
+        </w:rPr>
+      </w:pPr>
+    </w:p>
+    <w:p>
+      <w:pPr>
+        <w:pStyle w:val="Prrafodelista"/>
+        <w:numPr>
+          <w:ilvl w:val="0"/>
+          <w:numId w:val="1"/>
+        </w:numPr>
+        <w:jc w:val="both"/>
+        <w:rPr>
+          <w:rFonts w:ascii="Arial" w:hAnsi="Arial" w:cs="Arial"/>
+          <w:sz w:val="24"/>
+        </w:rPr>
+      </w:pPr>
+      <w:r>
+        <w:rPr>
+          <w:rFonts w:ascii="Arial" w:hAnsi="Arial" w:cs="Arial"/>
+          <w:sz w:val="24"/>
+        </w:rPr>
+        <w:t>Comprobar que no existieron perdidas de información ya sea por problemas de hardware, bugs en el software usado para la transmisión de información</w:t>
+      </w:r>
+    </w:p>
+    <w:p>
+      <w:pPr>
+        <w:pStyle w:val="Prrafodelista"/>
+        <w:rPr>
+          <w:rFonts w:ascii="Arial" w:hAnsi="Arial" w:cs="Arial"/>
+          <w:sz w:val="24"/>
+        </w:rPr>
+      </w:pPr>
+    </w:p>
+    <w:p>
+      <w:pPr>
+        <w:pStyle w:val="Prrafodelista"/>
+        <w:numPr>
+          <w:ilvl w:val="0"/>
+          <w:numId w:val="1"/>
+        </w:numPr>
+        <w:jc w:val="both"/>
+        <w:rPr>
+          <w:rFonts w:ascii="Arial" w:hAnsi="Arial" w:cs="Arial"/>
+          <w:sz w:val="24"/>
+        </w:rPr>
+      </w:pPr>
+      <w:r>
+        <w:rPr>
+          <w:rFonts w:ascii="Arial" w:hAnsi="Arial" w:cs="Arial"/>
+          <w:sz w:val="24"/>
+        </w:rPr>
+        <w:t>Sin importar cuan pequeña o grande sea la modificación que haya recibido el archivo a través de su recorrido, gracias a la regla de las funciones hash que generan valores completamente distintos aun cuando su entrada es muy parecida, es posible verificar con exactitud que el archivo es el mismo o es distinto del original</w:t>
+      </w:r>
     </w:p>
     <w:sectPr>
       <w:pgSz w:w="11906" w:h="16838"/>
@@ -3031,6 +3738,17 @@
       <w:szCs w:val="16"/>
     </w:rPr>
   </w:style>
+  <w:style w:type="character" w:styleId="Hipervnculo">
+    <w:name w:val="Hyperlink"/>
+    <w:basedOn w:val="Fuentedeprrafopredeter"/>
+    <w:uiPriority w:val="99"/>
+    <w:unhideWhenUsed/>
+    <w:rsid w:val="008815F7"/>
+    <w:rPr>
+      <w:color w:val="0000FF" w:themeColor="hyperlink"/>
+      <w:u w:val="single"/>
+    </w:rPr>
+  </w:style>
 </w:styles>
 </file>
 
@@ -3260,6 +3978,17 @@
       <w:rFonts w:ascii="Tahoma" w:hAnsi="Tahoma" w:cs="Tahoma"/>
       <w:sz w:val="16"/>
       <w:szCs w:val="16"/>
+    </w:rPr>
+  </w:style>
+  <w:style w:type="character" w:styleId="Hipervnculo">
+    <w:name w:val="Hyperlink"/>
+    <w:basedOn w:val="Fuentedeprrafopredeter"/>
+    <w:uiPriority w:val="99"/>
+    <w:unhideWhenUsed/>
+    <w:rsid w:val="008815F7"/>
+    <w:rPr>
+      <w:color w:val="0000FF" w:themeColor="hyperlink"/>
+      <w:u w:val="single"/>
     </w:rPr>
   </w:style>
 </w:styles>

</xml_diff>